<commit_message>
Læst korrektur af alt, hvad der var lagt til korrektur.
</commit_message>
<xml_diff>
--- a/Rapport og projektdokumentation/Projektdokumentation/Til korrektur/3.3) Design og implementering - DB.docx
+++ b/Rapport og projektdokumentation/Projektdokumentation/Til korrektur/3.3) Design og implementering - DB.docx
@@ -1045,12 +1045,12 @@
         <w:rPr>
           <w:b/>
         </w:rPr>
+        <w:instrText xml:space="preserve"> \* MERGEFORMAT </w:instrText>
       </w:r>
       <w:r>
         <w:rPr>
           <w:b/>
         </w:rPr>
-        <w:instrText xml:space="preserve"> \* MERGEFORMAT </w:instrText>
       </w:r>
       <w:r>
         <w:rPr>
@@ -1089,8 +1089,6 @@
       <w:r>
         <w:t>’et</w:t>
       </w:r>
-      <w:bookmarkStart w:id="2" w:name="_GoBack"/>
-      <w:bookmarkEnd w:id="2"/>
       <w:r>
         <w:t xml:space="preserve"> sørger derfor at tilgå data</w:t>
       </w:r>
@@ -1222,7 +1220,7 @@
         <w:pStyle w:val="Billedtekst"/>
         <w:ind w:firstLine="1304"/>
       </w:pPr>
-      <w:bookmarkStart w:id="3" w:name="_Ref419982816"/>
+      <w:bookmarkStart w:id="2" w:name="_Ref419982816"/>
       <w:r>
         <w:rPr>
           <w:b/>
@@ -1261,7 +1259,7 @@
         </w:rPr>
         <w:fldChar w:fldCharType="end"/>
       </w:r>
-      <w:bookmarkEnd w:id="3"/>
+      <w:bookmarkEnd w:id="2"/>
       <w:r>
         <w:t xml:space="preserve"> Repository Pattern</w:t>
       </w:r>
@@ -1295,7 +1293,42 @@
     </w:p>
     <w:p>
       <w:r>
-        <w:t xml:space="preserve">Repository mønstret tilbyder et sted man har sin datatilgang, hvor der kan gøres brug af ADO.NET data </w:t>
+        <w:rPr>
+          <w:i/>
+        </w:rPr>
+        <w:t>Repository</w:t>
+      </w:r>
+      <w:r>
+        <w:t>-</w:t>
+      </w:r>
+      <w:r>
+        <w:t>mønst</w:t>
+      </w:r>
+      <w:r>
+        <w:t>e</w:t>
+      </w:r>
+      <w:r>
+        <w:t>ret tilbyder et sted</w:t>
+      </w:r>
+      <w:r>
+        <w:t>, hvor</w:t>
+      </w:r>
+      <w:r>
+        <w:t xml:space="preserve"> man har sin datatilgang, hvor der kan gøres brug af </w:t>
+      </w:r>
+      <w:bookmarkStart w:id="3" w:name="_GoBack"/>
+      <w:r>
+        <w:rPr>
+          <w:i/>
+        </w:rPr>
+        <w:t>ADO.NET</w:t>
+      </w:r>
+      <w:r>
+        <w:t xml:space="preserve"> </w:t>
+      </w:r>
+      <w:bookmarkEnd w:id="3"/>
+      <w:r>
+        <w:t xml:space="preserve">data </w:t>
       </w:r>
       <w:proofErr w:type="spellStart"/>
       <w:r>
@@ -1621,14 +1654,27 @@
       <w:r>
         <w:t xml:space="preserve">Figur </w:t>
       </w:r>
-      <w:fldSimple w:instr=" SEQ Figur \* ARABIC ">
-        <w:r>
-          <w:rPr>
-            <w:noProof/>
-          </w:rPr>
-          <w:t>4</w:t>
-        </w:r>
-      </w:fldSimple>
+      <w:r>
+        <w:fldChar w:fldCharType="begin"/>
+      </w:r>
+      <w:r>
+        <w:instrText xml:space="preserve"> SEQ Figur \* ARABIC </w:instrText>
+      </w:r>
+      <w:r>
+        <w:fldChar w:fldCharType="separate"/>
+      </w:r>
+      <w:r>
+        <w:rPr>
+          <w:noProof/>
+        </w:rPr>
+        <w:t>4</w:t>
+      </w:r>
+      <w:r>
+        <w:rPr>
+          <w:noProof/>
+        </w:rPr>
+        <w:fldChar w:fldCharType="end"/>
+      </w:r>
       <w:bookmarkEnd w:id="4"/>
       <w:r>
         <w:t xml:space="preserve"> Illustration af database synkronisering</w:t>
@@ -1779,14 +1825,27 @@
                               <w:r>
                                 <w:t xml:space="preserve">Figur </w:t>
                               </w:r>
-                              <w:fldSimple w:instr=" SEQ Figur \* ARABIC ">
-                                <w:r>
-                                  <w:rPr>
-                                    <w:noProof/>
-                                  </w:rPr>
-                                  <w:t>5</w:t>
-                                </w:r>
-                              </w:fldSimple>
+                              <w:r>
+                                <w:fldChar w:fldCharType="begin"/>
+                              </w:r>
+                              <w:r>
+                                <w:instrText xml:space="preserve"> SEQ Figur \* ARABIC </w:instrText>
+                              </w:r>
+                              <w:r>
+                                <w:fldChar w:fldCharType="separate"/>
+                              </w:r>
+                              <w:r>
+                                <w:rPr>
+                                  <w:noProof/>
+                                </w:rPr>
+                                <w:t>5</w:t>
+                              </w:r>
+                              <w:r>
+                                <w:rPr>
+                                  <w:noProof/>
+                                </w:rPr>
+                                <w:fldChar w:fldCharType="end"/>
+                              </w:r>
                               <w:bookmarkEnd w:id="5"/>
                               <w:r>
                                 <w:t xml:space="preserve"> </w:t>
@@ -1856,14 +1915,27 @@
                         <w:r>
                           <w:t xml:space="preserve">Figur </w:t>
                         </w:r>
-                        <w:fldSimple w:instr=" SEQ Figur \* ARABIC ">
-                          <w:r>
-                            <w:rPr>
-                              <w:noProof/>
-                            </w:rPr>
-                            <w:t>5</w:t>
-                          </w:r>
-                        </w:fldSimple>
+                        <w:r>
+                          <w:fldChar w:fldCharType="begin"/>
+                        </w:r>
+                        <w:r>
+                          <w:instrText xml:space="preserve"> SEQ Figur \* ARABIC </w:instrText>
+                        </w:r>
+                        <w:r>
+                          <w:fldChar w:fldCharType="separate"/>
+                        </w:r>
+                        <w:r>
+                          <w:rPr>
+                            <w:noProof/>
+                          </w:rPr>
+                          <w:t>5</w:t>
+                        </w:r>
+                        <w:r>
+                          <w:rPr>
+                            <w:noProof/>
+                          </w:rPr>
+                          <w:fldChar w:fldCharType="end"/>
+                        </w:r>
                         <w:bookmarkEnd w:id="6"/>
                         <w:r>
                           <w:t xml:space="preserve"> </w:t>
@@ -2101,14 +2173,30 @@
                               <w:r>
                                 <w:t xml:space="preserve">Figur </w:t>
                               </w:r>
-                              <w:fldSimple w:instr=" SEQ Figur \* ARABIC ">
-                                <w:r>
-                                  <w:rPr>
-                                    <w:noProof/>
-                                  </w:rPr>
-                                  <w:t>6</w:t>
-                                </w:r>
-                              </w:fldSimple>
+                              <w:r>
+                                <w:fldChar w:fldCharType="begin"/>
+                              </w:r>
+                              <w:r>
+                                <w:instrText xml:space="preserve"> SEQ Figur \* </w:instrText>
+                              </w:r>
+                              <w:r>
+                                <w:instrText xml:space="preserve">ARABIC </w:instrText>
+                              </w:r>
+                              <w:r>
+                                <w:fldChar w:fldCharType="separate"/>
+                              </w:r>
+                              <w:r>
+                                <w:rPr>
+                                  <w:noProof/>
+                                </w:rPr>
+                                <w:t>6</w:t>
+                              </w:r>
+                              <w:r>
+                                <w:rPr>
+                                  <w:noProof/>
+                                </w:rPr>
+                                <w:fldChar w:fldCharType="end"/>
+                              </w:r>
                               <w:bookmarkEnd w:id="7"/>
                               <w:r>
                                 <w:t xml:space="preserve"> </w:t>
@@ -2155,14 +2243,30 @@
                         <w:r>
                           <w:t xml:space="preserve">Figur </w:t>
                         </w:r>
-                        <w:fldSimple w:instr=" SEQ Figur \* ARABIC ">
-                          <w:r>
-                            <w:rPr>
-                              <w:noProof/>
-                            </w:rPr>
-                            <w:t>6</w:t>
-                          </w:r>
-                        </w:fldSimple>
+                        <w:r>
+                          <w:fldChar w:fldCharType="begin"/>
+                        </w:r>
+                        <w:r>
+                          <w:instrText xml:space="preserve"> SEQ Figur \* </w:instrText>
+                        </w:r>
+                        <w:r>
+                          <w:instrText xml:space="preserve">ARABIC </w:instrText>
+                        </w:r>
+                        <w:r>
+                          <w:fldChar w:fldCharType="separate"/>
+                        </w:r>
+                        <w:r>
+                          <w:rPr>
+                            <w:noProof/>
+                          </w:rPr>
+                          <w:t>6</w:t>
+                        </w:r>
+                        <w:r>
+                          <w:rPr>
+                            <w:noProof/>
+                          </w:rPr>
+                          <w:fldChar w:fldCharType="end"/>
+                        </w:r>
                         <w:bookmarkEnd w:id="8"/>
                         <w:r>
                           <w:t xml:space="preserve"> </w:t>
@@ -2556,14 +2660,27 @@
                               <w:r>
                                 <w:t xml:space="preserve">Figur </w:t>
                               </w:r>
-                              <w:fldSimple w:instr=" SEQ Figur \* ARABIC ">
-                                <w:r>
-                                  <w:rPr>
-                                    <w:noProof/>
-                                  </w:rPr>
-                                  <w:t>7</w:t>
-                                </w:r>
-                              </w:fldSimple>
+                              <w:r>
+                                <w:fldChar w:fldCharType="begin"/>
+                              </w:r>
+                              <w:r>
+                                <w:instrText xml:space="preserve"> SEQ Figur \* ARABIC </w:instrText>
+                              </w:r>
+                              <w:r>
+                                <w:fldChar w:fldCharType="separate"/>
+                              </w:r>
+                              <w:r>
+                                <w:rPr>
+                                  <w:noProof/>
+                                </w:rPr>
+                                <w:t>7</w:t>
+                              </w:r>
+                              <w:r>
+                                <w:rPr>
+                                  <w:noProof/>
+                                </w:rPr>
+                                <w:fldChar w:fldCharType="end"/>
+                              </w:r>
                               <w:bookmarkEnd w:id="9"/>
                               <w:r>
                                 <w:t xml:space="preserve"> </w:t>
@@ -2610,14 +2727,27 @@
                         <w:r>
                           <w:t xml:space="preserve">Figur </w:t>
                         </w:r>
-                        <w:fldSimple w:instr=" SEQ Figur \* ARABIC ">
-                          <w:r>
-                            <w:rPr>
-                              <w:noProof/>
-                            </w:rPr>
-                            <w:t>7</w:t>
-                          </w:r>
-                        </w:fldSimple>
+                        <w:r>
+                          <w:fldChar w:fldCharType="begin"/>
+                        </w:r>
+                        <w:r>
+                          <w:instrText xml:space="preserve"> SEQ Figur \* ARABIC </w:instrText>
+                        </w:r>
+                        <w:r>
+                          <w:fldChar w:fldCharType="separate"/>
+                        </w:r>
+                        <w:r>
+                          <w:rPr>
+                            <w:noProof/>
+                          </w:rPr>
+                          <w:t>7</w:t>
+                        </w:r>
+                        <w:r>
+                          <w:rPr>
+                            <w:noProof/>
+                          </w:rPr>
+                          <w:fldChar w:fldCharType="end"/>
+                        </w:r>
                         <w:bookmarkEnd w:id="10"/>
                         <w:r>
                           <w:t xml:space="preserve"> </w:t>
@@ -2756,14 +2886,27 @@
                               <w:r>
                                 <w:t xml:space="preserve">Figur </w:t>
                               </w:r>
-                              <w:fldSimple w:instr=" SEQ Figur \* ARABIC ">
-                                <w:r>
-                                  <w:rPr>
-                                    <w:noProof/>
-                                  </w:rPr>
-                                  <w:t>8</w:t>
-                                </w:r>
-                              </w:fldSimple>
+                              <w:r>
+                                <w:fldChar w:fldCharType="begin"/>
+                              </w:r>
+                              <w:r>
+                                <w:instrText xml:space="preserve"> SEQ Figur \* ARABIC </w:instrText>
+                              </w:r>
+                              <w:r>
+                                <w:fldChar w:fldCharType="separate"/>
+                              </w:r>
+                              <w:r>
+                                <w:rPr>
+                                  <w:noProof/>
+                                </w:rPr>
+                                <w:t>8</w:t>
+                              </w:r>
+                              <w:r>
+                                <w:rPr>
+                                  <w:noProof/>
+                                </w:rPr>
+                                <w:fldChar w:fldCharType="end"/>
+                              </w:r>
                               <w:bookmarkEnd w:id="11"/>
                               <w:r>
                                 <w:t xml:space="preserve"> </w:t>
@@ -2810,14 +2953,27 @@
                         <w:r>
                           <w:t xml:space="preserve">Figur </w:t>
                         </w:r>
-                        <w:fldSimple w:instr=" SEQ Figur \* ARABIC ">
-                          <w:r>
-                            <w:rPr>
-                              <w:noProof/>
-                            </w:rPr>
-                            <w:t>8</w:t>
-                          </w:r>
-                        </w:fldSimple>
+                        <w:r>
+                          <w:fldChar w:fldCharType="begin"/>
+                        </w:r>
+                        <w:r>
+                          <w:instrText xml:space="preserve"> SEQ Figur \* ARABIC </w:instrText>
+                        </w:r>
+                        <w:r>
+                          <w:fldChar w:fldCharType="separate"/>
+                        </w:r>
+                        <w:r>
+                          <w:rPr>
+                            <w:noProof/>
+                          </w:rPr>
+                          <w:t>8</w:t>
+                        </w:r>
+                        <w:r>
+                          <w:rPr>
+                            <w:noProof/>
+                          </w:rPr>
+                          <w:fldChar w:fldCharType="end"/>
+                        </w:r>
                         <w:bookmarkEnd w:id="12"/>
                         <w:r>
                           <w:t xml:space="preserve"> </w:t>
@@ -3002,27 +3158,14 @@
       <w:r>
         <w:t xml:space="preserve">Figur </w:t>
       </w:r>
-      <w:r>
-        <w:fldChar w:fldCharType="begin"/>
-      </w:r>
-      <w:r>
-        <w:instrText xml:space="preserve"> SEQ Figur \* ARABIC </w:instrText>
-      </w:r>
-      <w:r>
-        <w:fldChar w:fldCharType="separate"/>
-      </w:r>
-      <w:r>
-        <w:rPr>
-          <w:noProof/>
-        </w:rPr>
-        <w:t>9</w:t>
-      </w:r>
-      <w:r>
-        <w:rPr>
-          <w:noProof/>
-        </w:rPr>
-        <w:fldChar w:fldCharType="end"/>
-      </w:r>
+      <w:fldSimple w:instr=" SEQ Figur \* ARABIC ">
+        <w:r>
+          <w:rPr>
+            <w:noProof/>
+          </w:rPr>
+          <w:t>9</w:t>
+        </w:r>
+      </w:fldSimple>
       <w:bookmarkEnd w:id="13"/>
       <w:r>
         <w:t xml:space="preserve"> SD - Synkronisering</w:t>
@@ -3238,14 +3381,27 @@
       <w:r>
         <w:t xml:space="preserve">Figur </w:t>
       </w:r>
-      <w:fldSimple w:instr=" SEQ Figur \* ARABIC ">
-        <w:r>
-          <w:rPr>
-            <w:noProof/>
-          </w:rPr>
-          <w:t>10</w:t>
-        </w:r>
-      </w:fldSimple>
+      <w:r>
+        <w:fldChar w:fldCharType="begin"/>
+      </w:r>
+      <w:r>
+        <w:instrText xml:space="preserve"> SEQ Figur \* ARABIC </w:instrText>
+      </w:r>
+      <w:r>
+        <w:fldChar w:fldCharType="separate"/>
+      </w:r>
+      <w:r>
+        <w:rPr>
+          <w:noProof/>
+        </w:rPr>
+        <w:t>10</w:t>
+      </w:r>
+      <w:r>
+        <w:rPr>
+          <w:noProof/>
+        </w:rPr>
+        <w:fldChar w:fldCharType="end"/>
+      </w:r>
       <w:bookmarkEnd w:id="14"/>
       <w:r>
         <w:t xml:space="preserve"> SD - Brug af DAL</w:t>
@@ -4086,14 +4242,27 @@
                               <w:r>
                                 <w:t xml:space="preserve">Figur </w:t>
                               </w:r>
-                              <w:fldSimple w:instr=" SEQ Figur \* ARABIC ">
-                                <w:r>
-                                  <w:rPr>
-                                    <w:noProof/>
-                                  </w:rPr>
-                                  <w:t>11</w:t>
-                                </w:r>
-                              </w:fldSimple>
+                              <w:r>
+                                <w:fldChar w:fldCharType="begin"/>
+                              </w:r>
+                              <w:r>
+                                <w:instrText xml:space="preserve"> SEQ Figur \* ARABIC </w:instrText>
+                              </w:r>
+                              <w:r>
+                                <w:fldChar w:fldCharType="separate"/>
+                              </w:r>
+                              <w:r>
+                                <w:rPr>
+                                  <w:noProof/>
+                                </w:rPr>
+                                <w:t>11</w:t>
+                              </w:r>
+                              <w:r>
+                                <w:rPr>
+                                  <w:noProof/>
+                                </w:rPr>
+                                <w:fldChar w:fldCharType="end"/>
+                              </w:r>
                               <w:bookmarkEnd w:id="15"/>
                               <w:r>
                                 <w:t xml:space="preserve"> Kodeudklip fra </w:t>
@@ -4836,14 +5005,27 @@
                         <w:r>
                           <w:t xml:space="preserve">Figur </w:t>
                         </w:r>
-                        <w:fldSimple w:instr=" SEQ Figur \* ARABIC ">
-                          <w:r>
-                            <w:rPr>
-                              <w:noProof/>
-                            </w:rPr>
-                            <w:t>11</w:t>
-                          </w:r>
-                        </w:fldSimple>
+                        <w:r>
+                          <w:fldChar w:fldCharType="begin"/>
+                        </w:r>
+                        <w:r>
+                          <w:instrText xml:space="preserve"> SEQ Figur \* ARABIC </w:instrText>
+                        </w:r>
+                        <w:r>
+                          <w:fldChar w:fldCharType="separate"/>
+                        </w:r>
+                        <w:r>
+                          <w:rPr>
+                            <w:noProof/>
+                          </w:rPr>
+                          <w:t>11</w:t>
+                        </w:r>
+                        <w:r>
+                          <w:rPr>
+                            <w:noProof/>
+                          </w:rPr>
+                          <w:fldChar w:fldCharType="end"/>
+                        </w:r>
                         <w:bookmarkEnd w:id="16"/>
                         <w:r>
                           <w:t xml:space="preserve"> Kodeudklip fra </w:t>
@@ -7434,14 +7616,27 @@
                               <w:r>
                                 <w:t xml:space="preserve">Figur </w:t>
                               </w:r>
-                              <w:fldSimple w:instr=" SEQ Figur \* ARABIC ">
-                                <w:r>
-                                  <w:rPr>
-                                    <w:noProof/>
-                                  </w:rPr>
-                                  <w:t>13</w:t>
-                                </w:r>
-                              </w:fldSimple>
+                              <w:r>
+                                <w:fldChar w:fldCharType="begin"/>
+                              </w:r>
+                              <w:r>
+                                <w:instrText xml:space="preserve"> SEQ Figur \* ARABIC </w:instrText>
+                              </w:r>
+                              <w:r>
+                                <w:fldChar w:fldCharType="separate"/>
+                              </w:r>
+                              <w:r>
+                                <w:rPr>
+                                  <w:noProof/>
+                                </w:rPr>
+                                <w:t>13</w:t>
+                              </w:r>
+                              <w:r>
+                                <w:rPr>
+                                  <w:noProof/>
+                                </w:rPr>
+                                <w:fldChar w:fldCharType="end"/>
+                              </w:r>
                               <w:r>
                                 <w:t xml:space="preserve"> </w:t>
                               </w:r>
@@ -8316,14 +8511,27 @@
                         <w:r>
                           <w:t xml:space="preserve">Figur </w:t>
                         </w:r>
-                        <w:fldSimple w:instr=" SEQ Figur \* ARABIC ">
-                          <w:r>
-                            <w:rPr>
-                              <w:noProof/>
-                            </w:rPr>
-                            <w:t>13</w:t>
-                          </w:r>
-                        </w:fldSimple>
+                        <w:r>
+                          <w:fldChar w:fldCharType="begin"/>
+                        </w:r>
+                        <w:r>
+                          <w:instrText xml:space="preserve"> SEQ Figur \* ARABIC </w:instrText>
+                        </w:r>
+                        <w:r>
+                          <w:fldChar w:fldCharType="separate"/>
+                        </w:r>
+                        <w:r>
+                          <w:rPr>
+                            <w:noProof/>
+                          </w:rPr>
+                          <w:t>13</w:t>
+                        </w:r>
+                        <w:r>
+                          <w:rPr>
+                            <w:noProof/>
+                          </w:rPr>
+                          <w:fldChar w:fldCharType="end"/>
+                        </w:r>
                         <w:r>
                           <w:t xml:space="preserve"> </w:t>
                         </w:r>
@@ -9703,14 +9911,27 @@
                               <w:r>
                                 <w:t xml:space="preserve">Figur </w:t>
                               </w:r>
-                              <w:fldSimple w:instr=" SEQ Figur \* ARABIC ">
-                                <w:r>
-                                  <w:rPr>
-                                    <w:noProof/>
-                                  </w:rPr>
-                                  <w:t>17</w:t>
-                                </w:r>
-                              </w:fldSimple>
+                              <w:r>
+                                <w:fldChar w:fldCharType="begin"/>
+                              </w:r>
+                              <w:r>
+                                <w:instrText xml:space="preserve"> SEQ Figur \* ARABIC </w:instrText>
+                              </w:r>
+                              <w:r>
+                                <w:fldChar w:fldCharType="separate"/>
+                              </w:r>
+                              <w:r>
+                                <w:rPr>
+                                  <w:noProof/>
+                                </w:rPr>
+                                <w:t>17</w:t>
+                              </w:r>
+                              <w:r>
+                                <w:rPr>
+                                  <w:noProof/>
+                                </w:rPr>
+                                <w:fldChar w:fldCharType="end"/>
+                              </w:r>
                               <w:bookmarkEnd w:id="22"/>
                               <w:r>
                                 <w:t xml:space="preserve"> Facade illustration </w:t>
@@ -9779,14 +10000,27 @@
                         <w:r>
                           <w:t xml:space="preserve">Figur </w:t>
                         </w:r>
-                        <w:fldSimple w:instr=" SEQ Figur \* ARABIC ">
-                          <w:r>
-                            <w:rPr>
-                              <w:noProof/>
-                            </w:rPr>
-                            <w:t>17</w:t>
-                          </w:r>
-                        </w:fldSimple>
+                        <w:r>
+                          <w:fldChar w:fldCharType="begin"/>
+                        </w:r>
+                        <w:r>
+                          <w:instrText xml:space="preserve"> SEQ Figur \* ARABIC </w:instrText>
+                        </w:r>
+                        <w:r>
+                          <w:fldChar w:fldCharType="separate"/>
+                        </w:r>
+                        <w:r>
+                          <w:rPr>
+                            <w:noProof/>
+                          </w:rPr>
+                          <w:t>17</w:t>
+                        </w:r>
+                        <w:r>
+                          <w:rPr>
+                            <w:noProof/>
+                          </w:rPr>
+                          <w:fldChar w:fldCharType="end"/>
+                        </w:r>
                         <w:bookmarkEnd w:id="23"/>
                         <w:r>
                           <w:t xml:space="preserve"> Facade illustration </w:t>
@@ -10018,14 +10252,27 @@
                             <w:r>
                               <w:t xml:space="preserve">Figur </w:t>
                             </w:r>
-                            <w:fldSimple w:instr=" SEQ Figur \* ARABIC ">
-                              <w:r>
-                                <w:rPr>
-                                  <w:noProof/>
-                                </w:rPr>
-                                <w:t>18</w:t>
-                              </w:r>
-                            </w:fldSimple>
+                            <w:r>
+                              <w:fldChar w:fldCharType="begin"/>
+                            </w:r>
+                            <w:r>
+                              <w:instrText xml:space="preserve"> SEQ Figur \* ARABIC </w:instrText>
+                            </w:r>
+                            <w:r>
+                              <w:fldChar w:fldCharType="separate"/>
+                            </w:r>
+                            <w:r>
+                              <w:rPr>
+                                <w:noProof/>
+                              </w:rPr>
+                              <w:t>18</w:t>
+                            </w:r>
+                            <w:r>
+                              <w:rPr>
+                                <w:noProof/>
+                              </w:rPr>
+                              <w:fldChar w:fldCharType="end"/>
+                            </w:r>
                             <w:bookmarkEnd w:id="24"/>
                             <w:r>
                               <w:t xml:space="preserve"> </w:t>
@@ -10066,14 +10313,27 @@
                       <w:r>
                         <w:t xml:space="preserve">Figur </w:t>
                       </w:r>
-                      <w:fldSimple w:instr=" SEQ Figur \* ARABIC ">
-                        <w:r>
-                          <w:rPr>
-                            <w:noProof/>
-                          </w:rPr>
-                          <w:t>18</w:t>
-                        </w:r>
-                      </w:fldSimple>
+                      <w:r>
+                        <w:fldChar w:fldCharType="begin"/>
+                      </w:r>
+                      <w:r>
+                        <w:instrText xml:space="preserve"> SEQ Figur \* ARABIC </w:instrText>
+                      </w:r>
+                      <w:r>
+                        <w:fldChar w:fldCharType="separate"/>
+                      </w:r>
+                      <w:r>
+                        <w:rPr>
+                          <w:noProof/>
+                        </w:rPr>
+                        <w:t>18</w:t>
+                      </w:r>
+                      <w:r>
+                        <w:rPr>
+                          <w:noProof/>
+                        </w:rPr>
+                        <w:fldChar w:fldCharType="end"/>
+                      </w:r>
                       <w:bookmarkEnd w:id="25"/>
                       <w:r>
                         <w:t xml:space="preserve"> </w:t>
@@ -10690,14 +10950,27 @@
                               <w:r>
                                 <w:t xml:space="preserve">Figur </w:t>
                               </w:r>
-                              <w:fldSimple w:instr=" SEQ Figur \* ARABIC ">
-                                <w:r>
-                                  <w:rPr>
-                                    <w:noProof/>
-                                  </w:rPr>
-                                  <w:t>20</w:t>
-                                </w:r>
-                              </w:fldSimple>
+                              <w:r>
+                                <w:fldChar w:fldCharType="begin"/>
+                              </w:r>
+                              <w:r>
+                                <w:instrText xml:space="preserve"> SEQ Figur \* ARABIC </w:instrText>
+                              </w:r>
+                              <w:r>
+                                <w:fldChar w:fldCharType="separate"/>
+                              </w:r>
+                              <w:r>
+                                <w:rPr>
+                                  <w:noProof/>
+                                </w:rPr>
+                                <w:t>20</w:t>
+                              </w:r>
+                              <w:r>
+                                <w:rPr>
+                                  <w:noProof/>
+                                </w:rPr>
+                                <w:fldChar w:fldCharType="end"/>
+                              </w:r>
                               <w:bookmarkEnd w:id="27"/>
                               <w:r>
                                 <w:t xml:space="preserve"> Repository</w:t>
@@ -10739,14 +11012,27 @@
                         <w:r>
                           <w:t xml:space="preserve">Figur </w:t>
                         </w:r>
-                        <w:fldSimple w:instr=" SEQ Figur \* ARABIC ">
-                          <w:r>
-                            <w:rPr>
-                              <w:noProof/>
-                            </w:rPr>
-                            <w:t>20</w:t>
-                          </w:r>
-                        </w:fldSimple>
+                        <w:r>
+                          <w:fldChar w:fldCharType="begin"/>
+                        </w:r>
+                        <w:r>
+                          <w:instrText xml:space="preserve"> SEQ Figur \* ARABIC </w:instrText>
+                        </w:r>
+                        <w:r>
+                          <w:fldChar w:fldCharType="separate"/>
+                        </w:r>
+                        <w:r>
+                          <w:rPr>
+                            <w:noProof/>
+                          </w:rPr>
+                          <w:t>20</w:t>
+                        </w:r>
+                        <w:r>
+                          <w:rPr>
+                            <w:noProof/>
+                          </w:rPr>
+                          <w:fldChar w:fldCharType="end"/>
+                        </w:r>
                         <w:bookmarkEnd w:id="28"/>
                         <w:r>
                           <w:t xml:space="preserve"> Repository</w:t>
@@ -11148,14 +11434,27 @@
                             <w:r>
                               <w:t xml:space="preserve">Figur </w:t>
                             </w:r>
-                            <w:fldSimple w:instr=" SEQ Figur \* ARABIC ">
-                              <w:r>
-                                <w:rPr>
-                                  <w:noProof/>
-                                </w:rPr>
-                                <w:t>22</w:t>
-                              </w:r>
-                            </w:fldSimple>
+                            <w:r>
+                              <w:fldChar w:fldCharType="begin"/>
+                            </w:r>
+                            <w:r>
+                              <w:instrText xml:space="preserve"> SEQ Figur \* ARABIC </w:instrText>
+                            </w:r>
+                            <w:r>
+                              <w:fldChar w:fldCharType="separate"/>
+                            </w:r>
+                            <w:r>
+                              <w:rPr>
+                                <w:noProof/>
+                              </w:rPr>
+                              <w:t>22</w:t>
+                            </w:r>
+                            <w:r>
+                              <w:rPr>
+                                <w:noProof/>
+                              </w:rPr>
+                              <w:fldChar w:fldCharType="end"/>
+                            </w:r>
                             <w:bookmarkEnd w:id="29"/>
                             <w:r>
                               <w:t xml:space="preserve"> Kodeudklip fra </w:t>
@@ -11196,14 +11495,27 @@
                       <w:r>
                         <w:t xml:space="preserve">Figur </w:t>
                       </w:r>
-                      <w:fldSimple w:instr=" SEQ Figur \* ARABIC ">
-                        <w:r>
-                          <w:rPr>
-                            <w:noProof/>
-                          </w:rPr>
-                          <w:t>22</w:t>
-                        </w:r>
-                      </w:fldSimple>
+                      <w:r>
+                        <w:fldChar w:fldCharType="begin"/>
+                      </w:r>
+                      <w:r>
+                        <w:instrText xml:space="preserve"> SEQ Figur \* ARABIC </w:instrText>
+                      </w:r>
+                      <w:r>
+                        <w:fldChar w:fldCharType="separate"/>
+                      </w:r>
+                      <w:r>
+                        <w:rPr>
+                          <w:noProof/>
+                        </w:rPr>
+                        <w:t>22</w:t>
+                      </w:r>
+                      <w:r>
+                        <w:rPr>
+                          <w:noProof/>
+                        </w:rPr>
+                        <w:fldChar w:fldCharType="end"/>
+                      </w:r>
                       <w:bookmarkEnd w:id="30"/>
                       <w:r>
                         <w:t xml:space="preserve"> Kodeudklip fra </w:t>
@@ -15232,7 +15544,7 @@
 </file>
 
 <file path=customXml/itemProps1.xml><?xml version="1.0" encoding="utf-8"?>
-<ds:datastoreItem xmlns:ds="http://schemas.openxmlformats.org/officeDocument/2006/customXml" ds:itemID="{65332998-860C-4367-9E95-EBE66666E070}">
+<ds:datastoreItem xmlns:ds="http://schemas.openxmlformats.org/officeDocument/2006/customXml" ds:itemID="{BEA3AB24-D083-40D3-9857-BDE56969E86C}">
   <ds:schemaRefs>
     <ds:schemaRef ds:uri="http://schemas.openxmlformats.org/officeDocument/2006/bibliography"/>
   </ds:schemaRefs>

</xml_diff>